<commit_message>
finishe dfirst round reviewer edits
</commit_message>
<xml_diff>
--- a/ISMEJ_submission/Reviewer responces.docx
+++ b/ISMEJ_submission/Reviewer responces.docx
@@ -986,87 +986,164 @@
           </w:tcPr>
           <w:p>
             <w:pPr>
-              <w:pStyle w:val="ListParagraph"/>
-              <w:numPr>
-                <w:ilvl w:val="0"/>
-                <w:numId w:val="1"/>
-              </w:numPr>
-              <w:rPr>
-                <w:rFonts w:ascii="Times New Roman" w:hAnsi="Times New Roman" w:cs="Times New Roman"/>
-                <w:sz w:val="18"/>
-                <w:szCs w:val="18"/>
-              </w:rPr>
-            </w:pPr>
-            <w:r>
-              <w:rPr>
-                <w:rFonts w:ascii="Times New Roman" w:hAnsi="Times New Roman" w:cs="Times New Roman"/>
-                <w:sz w:val="18"/>
-                <w:szCs w:val="18"/>
-              </w:rPr>
-              <w:t xml:space="preserve">Mention alex paper </w:t>
-            </w:r>
-            <w:r>
-              <w:rPr>
-                <w:rFonts w:ascii="Times New Roman" w:hAnsi="Times New Roman" w:cs="Times New Roman"/>
-                <w:sz w:val="18"/>
-                <w:szCs w:val="18"/>
-              </w:rPr>
-              <w:t xml:space="preserve">taxonomic </w:t>
-            </w:r>
-            <w:r>
-              <w:rPr>
-                <w:rFonts w:ascii="Times New Roman" w:hAnsi="Times New Roman" w:cs="Times New Roman"/>
-                <w:sz w:val="18"/>
-                <w:szCs w:val="18"/>
-              </w:rPr>
-              <w:t>distribution</w:t>
-            </w:r>
-          </w:p>
-          <w:p>
-            <w:pPr>
-              <w:pStyle w:val="ListParagraph"/>
-              <w:numPr>
-                <w:ilvl w:val="0"/>
-                <w:numId w:val="1"/>
-              </w:numPr>
-              <w:rPr>
-                <w:rFonts w:ascii="Times New Roman" w:hAnsi="Times New Roman" w:cs="Times New Roman"/>
-                <w:sz w:val="18"/>
-                <w:szCs w:val="18"/>
-              </w:rPr>
-            </w:pPr>
-            <w:r>
-              <w:rPr>
-                <w:rFonts w:ascii="Times New Roman" w:hAnsi="Times New Roman" w:cs="Times New Roman"/>
-                <w:sz w:val="18"/>
-                <w:szCs w:val="18"/>
-              </w:rPr>
-              <w:t>Make yearly weather plot</w:t>
-            </w:r>
-          </w:p>
-          <w:p>
-            <w:pPr>
-              <w:pStyle w:val="ListParagraph"/>
-              <w:numPr>
-                <w:ilvl w:val="0"/>
-                <w:numId w:val="1"/>
-              </w:numPr>
-              <w:rPr>
-                <w:rFonts w:ascii="Times New Roman" w:hAnsi="Times New Roman" w:cs="Times New Roman"/>
-                <w:sz w:val="18"/>
-                <w:szCs w:val="18"/>
-              </w:rPr>
-            </w:pPr>
-            <w:r>
-              <w:rPr>
-                <w:rFonts w:ascii="Times New Roman" w:hAnsi="Times New Roman" w:cs="Times New Roman"/>
-                <w:sz w:val="18"/>
-                <w:szCs w:val="18"/>
-              </w:rPr>
-              <w:t>Bring out the high-res sample more</w:t>
-            </w:r>
-            <w:bookmarkStart w:id="0" w:name="_GoBack"/>
-            <w:bookmarkEnd w:id="0"/>
+              <w:rPr>
+                <w:rFonts w:ascii="Times New Roman" w:hAnsi="Times New Roman" w:cs="Times New Roman"/>
+                <w:sz w:val="18"/>
+                <w:szCs w:val="18"/>
+              </w:rPr>
+            </w:pPr>
+            <w:r>
+              <w:rPr>
+                <w:rFonts w:ascii="Times New Roman" w:hAnsi="Times New Roman" w:cs="Times New Roman"/>
+                <w:sz w:val="18"/>
+                <w:szCs w:val="18"/>
+              </w:rPr>
+              <w:t xml:space="preserve">We agree that more context would be helpful to put the changes in perspective. We spend time looking at public weather databases until we found an available weather report from a nearby town to evaluate long-term climate swings in the area (new Fig. S1, see Methods). </w:t>
+            </w:r>
+            <w:r>
+              <w:rPr>
+                <w:rFonts w:ascii="Times New Roman" w:hAnsi="Times New Roman" w:cs="Times New Roman"/>
+                <w:sz w:val="18"/>
+                <w:szCs w:val="18"/>
+              </w:rPr>
+              <w:t>This weather data help</w:t>
+            </w:r>
+            <w:r>
+              <w:rPr>
+                <w:rFonts w:ascii="Times New Roman" w:hAnsi="Times New Roman" w:cs="Times New Roman"/>
+                <w:sz w:val="18"/>
+                <w:szCs w:val="18"/>
+              </w:rPr>
+              <w:t>ed</w:t>
+            </w:r>
+            <w:r>
+              <w:rPr>
+                <w:rFonts w:ascii="Times New Roman" w:hAnsi="Times New Roman" w:cs="Times New Roman"/>
+                <w:sz w:val="18"/>
+                <w:szCs w:val="18"/>
+              </w:rPr>
+              <w:t xml:space="preserve"> put the community changes in perspective, as the climate at the 2016 and 2017 sampling times was relatively similar, </w:t>
+            </w:r>
+            <w:r>
+              <w:rPr>
+                <w:rFonts w:ascii="Times New Roman" w:hAnsi="Times New Roman" w:cs="Times New Roman"/>
+                <w:sz w:val="18"/>
+                <w:szCs w:val="18"/>
+              </w:rPr>
+              <w:t xml:space="preserve">which supports </w:t>
+            </w:r>
+            <w:r>
+              <w:rPr>
+                <w:rFonts w:ascii="Times New Roman" w:hAnsi="Times New Roman" w:cs="Times New Roman"/>
+                <w:sz w:val="18"/>
+                <w:szCs w:val="18"/>
+              </w:rPr>
+              <w:t xml:space="preserve">that the shift resulted from the precipitation. </w:t>
+            </w:r>
+            <w:r>
+              <w:rPr>
+                <w:rFonts w:ascii="Times New Roman" w:hAnsi="Times New Roman" w:cs="Times New Roman"/>
+                <w:sz w:val="18"/>
+                <w:szCs w:val="18"/>
+              </w:rPr>
+              <w:t>We discuss this at the beginning of both the Results and Discussion sections</w:t>
+            </w:r>
+            <w:r>
+              <w:rPr>
+                <w:rFonts w:ascii="Times New Roman" w:hAnsi="Times New Roman" w:cs="Times New Roman"/>
+                <w:sz w:val="18"/>
+                <w:szCs w:val="18"/>
+              </w:rPr>
+              <w:t xml:space="preserve">. In doing this analysis, </w:t>
+            </w:r>
+            <w:r>
+              <w:rPr>
+                <w:rFonts w:ascii="Times New Roman" w:hAnsi="Times New Roman" w:cs="Times New Roman"/>
+                <w:sz w:val="18"/>
+                <w:szCs w:val="18"/>
+              </w:rPr>
+              <w:t xml:space="preserve">we </w:t>
+            </w:r>
+            <w:r>
+              <w:rPr>
+                <w:rFonts w:ascii="Times New Roman" w:hAnsi="Times New Roman" w:cs="Times New Roman"/>
+                <w:sz w:val="18"/>
+                <w:szCs w:val="18"/>
+              </w:rPr>
+              <w:t xml:space="preserve">also </w:t>
+            </w:r>
+            <w:r>
+              <w:rPr>
+                <w:rFonts w:ascii="Times New Roman" w:hAnsi="Times New Roman" w:cs="Times New Roman"/>
+                <w:sz w:val="18"/>
+                <w:szCs w:val="18"/>
+              </w:rPr>
+              <w:t xml:space="preserve">found that we overlooked an even bigger </w:t>
+            </w:r>
+            <w:r>
+              <w:rPr>
+                <w:rFonts w:ascii="Times New Roman" w:hAnsi="Times New Roman" w:cs="Times New Roman"/>
+                <w:sz w:val="18"/>
+                <w:szCs w:val="18"/>
+              </w:rPr>
+              <w:t>20</w:t>
+            </w:r>
+            <w:r>
+              <w:rPr>
+                <w:rFonts w:ascii="Times New Roman" w:hAnsi="Times New Roman" w:cs="Times New Roman"/>
+                <w:sz w:val="18"/>
+                <w:szCs w:val="18"/>
+              </w:rPr>
+              <w:t>.1</w:t>
+            </w:r>
+            <w:r>
+              <w:rPr>
+                <w:rFonts w:ascii="Times New Roman" w:hAnsi="Times New Roman" w:cs="Times New Roman"/>
+                <w:sz w:val="18"/>
+                <w:szCs w:val="18"/>
+              </w:rPr>
+              <w:t xml:space="preserve">mm </w:t>
+            </w:r>
+            <w:r>
+              <w:rPr>
+                <w:rFonts w:ascii="Times New Roman" w:hAnsi="Times New Roman" w:cs="Times New Roman"/>
+                <w:sz w:val="18"/>
+                <w:szCs w:val="18"/>
+              </w:rPr>
+              <w:t xml:space="preserve">rain </w:t>
+            </w:r>
+            <w:r>
+              <w:rPr>
+                <w:rFonts w:ascii="Times New Roman" w:hAnsi="Times New Roman" w:cs="Times New Roman"/>
+                <w:sz w:val="18"/>
+                <w:szCs w:val="18"/>
+              </w:rPr>
+              <w:t xml:space="preserve">event </w:t>
+            </w:r>
+            <w:r>
+              <w:rPr>
+                <w:rFonts w:ascii="Times New Roman" w:hAnsi="Times New Roman" w:cs="Times New Roman"/>
+                <w:sz w:val="18"/>
+                <w:szCs w:val="18"/>
+              </w:rPr>
+              <w:t>in November 2015, which is closer to the sampling date. We also added discussion comparing the observed swing to what had been observed about the system in 2013.</w:t>
+            </w:r>
+            <w:r>
+              <w:rPr>
+                <w:rFonts w:ascii="Times New Roman" w:hAnsi="Times New Roman" w:cs="Times New Roman"/>
+                <w:sz w:val="18"/>
+                <w:szCs w:val="18"/>
+              </w:rPr>
+              <w:t xml:space="preserve"> Finally, we added additional discussion about the results from the alternate site, and how they support our findings.</w:t>
+            </w:r>
+            <w:r>
+              <w:rPr>
+                <w:rFonts w:ascii="Times New Roman" w:hAnsi="Times New Roman" w:cs="Times New Roman"/>
+                <w:sz w:val="18"/>
+                <w:szCs w:val="18"/>
+              </w:rPr>
+              <w:t xml:space="preserve"> </w:t>
+            </w:r>
           </w:p>
         </w:tc>
       </w:tr>
@@ -1109,6 +1186,14 @@
                 <w:szCs w:val="18"/>
               </w:rPr>
             </w:pPr>
+            <w:r>
+              <w:rPr>
+                <w:rFonts w:ascii="Times New Roman" w:hAnsi="Times New Roman" w:cs="Times New Roman"/>
+                <w:sz w:val="18"/>
+                <w:szCs w:val="18"/>
+              </w:rPr>
+              <w:t xml:space="preserve">We indeed did not explicitly explain this. In this section of the results the goal is to characterize the taxonomic composition changes at the high-order taxonomic levels (doman and phyla), as opposed to the later parts of the MS that focus on the fine composition (especially the Halobacteria). Figure S2 shows the 4 phyla that were differentially abundant after the rain, while figure S3 shows the more gradual recovery dynamics of these same phyla. We added some clarification to this section of the results, and the captions of figures S2 and S3 in the supplementary materials. </w:t>
+            </w:r>
           </w:p>
         </w:tc>
       </w:tr>
@@ -1135,7 +1220,75 @@
                 <w:sz w:val="18"/>
                 <w:szCs w:val="18"/>
               </w:rPr>
-              <w:t>Ln 274-276: This is not what I am seeing in these figures. The abundances of the selected four phyla sort of (not really) return to pre-rain abundances in some cases, but those are only four phyla (what about the rest?), and interpreting these trends at the phylum level does not seem meaningful. The PCoA plot clearly shows a cluster of the two pre-rain samples together and two separate clusters of post-rain samples, though one could argue that separation along the PCo1 axis is stronger, suggesting a grouping of 2014, 2015, and 2017 samples separate from 2015 (do you have PERMANOVA or equivalent stats to support this grouping?). In Fig. S3, the trends for two phyla and the archaea are clear, but how are you interpreting the chloroplasts and Bacteroidetes, which do not seem to support any disturbance-related trends, and where are the other phyla, and where is the PCoA plot for the full dataset (equivalent to Fig. S2e)? Also, chloroplasts are usually removed from 16S rRNA gene amplicon analyses -- what evidence do you have that considering their abundances as representative of algal abundances is reasonable?</w:t>
+              <w:t xml:space="preserve">Ln 274-276: This is not what I am seeing in these figures. The abundances of the selected four phyla sort of (not really) return to pre-rain abundances in some cases, but those are only four phyla (what about the rest?), and interpreting these trends at the phylum level does not seem meaningful. The PCoA plot clearly shows a cluster of the two pre-rain samples together and two separate clusters of post-rain samples, though one could argue that separation along the PCo1 axis is stronger, suggesting a grouping of 2014, 2015, and 2017 samples separate from 2015 (do you have PERMANOVA or equivalent stats to support this grouping?). </w:t>
+            </w:r>
+          </w:p>
+          <w:p>
+            <w:pPr>
+              <w:widowControl w:val="0"/>
+              <w:autoSpaceDE w:val="0"/>
+              <w:autoSpaceDN w:val="0"/>
+              <w:adjustRightInd w:val="0"/>
+              <w:rPr>
+                <w:rFonts w:ascii="Times New Roman" w:hAnsi="Times New Roman" w:cs="Times New Roman"/>
+                <w:sz w:val="18"/>
+                <w:szCs w:val="18"/>
+              </w:rPr>
+            </w:pPr>
+          </w:p>
+          <w:p>
+            <w:pPr>
+              <w:widowControl w:val="0"/>
+              <w:autoSpaceDE w:val="0"/>
+              <w:autoSpaceDN w:val="0"/>
+              <w:adjustRightInd w:val="0"/>
+              <w:rPr>
+                <w:rFonts w:ascii="Times New Roman" w:hAnsi="Times New Roman" w:cs="Times New Roman"/>
+                <w:sz w:val="18"/>
+                <w:szCs w:val="18"/>
+              </w:rPr>
+            </w:pPr>
+            <w:r>
+              <w:rPr>
+                <w:rFonts w:ascii="Times New Roman" w:hAnsi="Times New Roman" w:cs="Times New Roman"/>
+                <w:sz w:val="18"/>
+                <w:szCs w:val="18"/>
+              </w:rPr>
+              <w:t xml:space="preserve">In Fig. S3, the trends for two phyla and the archaea are clear, but how are you interpreting the chloroplasts and Bacteroidetes, which do not seem to support any disturbance-related trends, and where are the other phyla, and where is the PCoA plot for the full dataset (equivalent to Fig. S2e)? </w:t>
+            </w:r>
+          </w:p>
+          <w:p>
+            <w:pPr>
+              <w:widowControl w:val="0"/>
+              <w:autoSpaceDE w:val="0"/>
+              <w:autoSpaceDN w:val="0"/>
+              <w:adjustRightInd w:val="0"/>
+              <w:rPr>
+                <w:rFonts w:ascii="Times New Roman" w:hAnsi="Times New Roman" w:cs="Times New Roman"/>
+                <w:sz w:val="18"/>
+                <w:szCs w:val="18"/>
+              </w:rPr>
+            </w:pPr>
+          </w:p>
+          <w:p>
+            <w:pPr>
+              <w:widowControl w:val="0"/>
+              <w:autoSpaceDE w:val="0"/>
+              <w:autoSpaceDN w:val="0"/>
+              <w:adjustRightInd w:val="0"/>
+              <w:rPr>
+                <w:rFonts w:ascii="Times New Roman" w:hAnsi="Times New Roman" w:cs="Times New Roman"/>
+                <w:sz w:val="18"/>
+                <w:szCs w:val="18"/>
+              </w:rPr>
+            </w:pPr>
+            <w:r>
+              <w:rPr>
+                <w:rFonts w:ascii="Times New Roman" w:hAnsi="Times New Roman" w:cs="Times New Roman"/>
+                <w:sz w:val="18"/>
+                <w:szCs w:val="18"/>
+              </w:rPr>
+              <w:t>Also, chloroplasts are usually removed from 16S rRNA gene amplicon analyses -- what evidence do you have that considering their abundances as representative of algal abundances is reasonable?</w:t>
             </w:r>
           </w:p>
         </w:tc>
@@ -1151,6 +1304,258 @@
                 <w:szCs w:val="18"/>
               </w:rPr>
             </w:pPr>
+            <w:r>
+              <w:rPr>
+                <w:rFonts w:ascii="Times New Roman" w:hAnsi="Times New Roman" w:cs="Times New Roman"/>
+                <w:sz w:val="18"/>
+                <w:szCs w:val="18"/>
+              </w:rPr>
+              <w:t>We did, in fact, overstate the recovery. We changed the working to be more precise to indicate that the composition only recovered partially</w:t>
+            </w:r>
+            <w:r>
+              <w:rPr>
+                <w:rFonts w:ascii="Times New Roman" w:hAnsi="Times New Roman" w:cs="Times New Roman"/>
+                <w:sz w:val="18"/>
+                <w:szCs w:val="18"/>
+              </w:rPr>
+              <w:t>.</w:t>
+            </w:r>
+            <w:r>
+              <w:rPr>
+                <w:rFonts w:ascii="Times New Roman" w:hAnsi="Times New Roman" w:cs="Times New Roman"/>
+                <w:sz w:val="18"/>
+                <w:szCs w:val="18"/>
+              </w:rPr>
+              <w:t xml:space="preserve"> </w:t>
+            </w:r>
+            <w:r>
+              <w:rPr>
+                <w:rFonts w:ascii="Times New Roman" w:hAnsi="Times New Roman" w:cs="Times New Roman"/>
+                <w:sz w:val="18"/>
+                <w:szCs w:val="18"/>
+              </w:rPr>
+              <w:t>W</w:t>
+            </w:r>
+            <w:r>
+              <w:rPr>
+                <w:rFonts w:ascii="Times New Roman" w:hAnsi="Times New Roman" w:cs="Times New Roman"/>
+                <w:sz w:val="18"/>
+                <w:szCs w:val="18"/>
+              </w:rPr>
+              <w:t>e added explicit mention that the 2017 samples are still significantly different from 2014/2015 (PERMANOVA), to avoid possible confusion.</w:t>
+            </w:r>
+            <w:r>
+              <w:rPr>
+                <w:rFonts w:ascii="Times New Roman" w:hAnsi="Times New Roman" w:cs="Times New Roman"/>
+                <w:sz w:val="18"/>
+                <w:szCs w:val="18"/>
+              </w:rPr>
+              <w:t xml:space="preserve"> We demonstrate the partial recovery by performing a t-test on the pairwise </w:t>
+            </w:r>
+            <w:r>
+              <w:rPr>
+                <w:rFonts w:ascii="Times New Roman" w:hAnsi="Times New Roman" w:cs="Times New Roman"/>
+                <w:sz w:val="18"/>
+                <w:szCs w:val="18"/>
+              </w:rPr>
+              <w:t xml:space="preserve">distances between </w:t>
+            </w:r>
+            <w:r>
+              <w:rPr>
+                <w:rFonts w:ascii="Times New Roman" w:hAnsi="Times New Roman" w:cs="Times New Roman"/>
+                <w:sz w:val="18"/>
+                <w:szCs w:val="18"/>
+              </w:rPr>
+              <w:t>samples (</w:t>
+            </w:r>
+            <w:r>
+              <w:rPr>
+                <w:rFonts w:ascii="Times New Roman" w:hAnsi="Times New Roman" w:cs="Times New Roman"/>
+                <w:sz w:val="18"/>
+                <w:szCs w:val="18"/>
+              </w:rPr>
+              <w:t>as mentioned in the results, and described in the methods</w:t>
+            </w:r>
+            <w:r>
+              <w:rPr>
+                <w:rFonts w:ascii="Times New Roman" w:hAnsi="Times New Roman" w:cs="Times New Roman"/>
+                <w:sz w:val="18"/>
+                <w:szCs w:val="18"/>
+              </w:rPr>
+              <w:t xml:space="preserve">), which revealed that the </w:t>
+            </w:r>
+            <w:r>
+              <w:rPr>
+                <w:rFonts w:ascii="Times New Roman" w:hAnsi="Times New Roman" w:cs="Times New Roman"/>
+                <w:sz w:val="18"/>
+                <w:szCs w:val="18"/>
+              </w:rPr>
+              <w:t xml:space="preserve">2017 samples were more similar to 2014/2015 samples than to 2016 </w:t>
+            </w:r>
+          </w:p>
+          <w:p>
+            <w:pPr>
+              <w:rPr>
+                <w:rFonts w:ascii="Times New Roman" w:hAnsi="Times New Roman" w:cs="Times New Roman"/>
+                <w:sz w:val="18"/>
+                <w:szCs w:val="18"/>
+              </w:rPr>
+            </w:pPr>
+          </w:p>
+          <w:p>
+            <w:pPr>
+              <w:rPr>
+                <w:rFonts w:ascii="Times New Roman" w:hAnsi="Times New Roman" w:cs="Times New Roman"/>
+                <w:sz w:val="18"/>
+                <w:szCs w:val="18"/>
+              </w:rPr>
+            </w:pPr>
+            <w:r>
+              <w:rPr>
+                <w:rFonts w:ascii="Times New Roman" w:hAnsi="Times New Roman" w:cs="Times New Roman"/>
+                <w:sz w:val="18"/>
+                <w:szCs w:val="18"/>
+              </w:rPr>
+              <w:t>As for the phyla, we added explicit explanation for why we chose to s</w:t>
+            </w:r>
+            <w:r>
+              <w:rPr>
+                <w:rFonts w:ascii="Times New Roman" w:hAnsi="Times New Roman" w:cs="Times New Roman"/>
+                <w:sz w:val="18"/>
+                <w:szCs w:val="18"/>
+              </w:rPr>
+              <w:t>howcase thes</w:t>
+            </w:r>
+            <w:r>
+              <w:rPr>
+                <w:rFonts w:ascii="Times New Roman" w:hAnsi="Times New Roman" w:cs="Times New Roman"/>
+                <w:sz w:val="18"/>
+                <w:szCs w:val="18"/>
+              </w:rPr>
+              <w:t xml:space="preserve">e – they are the community’s most dominant groups, as can be seen in the new stacked bar graph (supplementary data). </w:t>
+            </w:r>
+            <w:r>
+              <w:rPr>
+                <w:rFonts w:ascii="Times New Roman" w:hAnsi="Times New Roman" w:cs="Times New Roman"/>
+                <w:sz w:val="18"/>
+                <w:szCs w:val="18"/>
+              </w:rPr>
+              <w:t>We were also more precise in our phrasing about the results in Site 2, as we only was notable shifts in Cyanobacteria and Euryarchaeaota. To show these changes better, we split the Site 2 figure into two figures – Fig S3, which now shows the Archaea shi</w:t>
+            </w:r>
+            <w:r>
+              <w:rPr>
+                <w:rFonts w:ascii="Times New Roman" w:hAnsi="Times New Roman" w:cs="Times New Roman"/>
+                <w:sz w:val="18"/>
+                <w:szCs w:val="18"/>
+              </w:rPr>
+              <w:t>f</w:t>
+            </w:r>
+            <w:r>
+              <w:rPr>
+                <w:rFonts w:ascii="Times New Roman" w:hAnsi="Times New Roman" w:cs="Times New Roman"/>
+                <w:sz w:val="18"/>
+                <w:szCs w:val="18"/>
+              </w:rPr>
+              <w:t xml:space="preserve">t and PCoA of the Weighted Unifrac matrix, </w:t>
+            </w:r>
+            <w:r>
+              <w:rPr>
+                <w:rFonts w:ascii="Times New Roman" w:hAnsi="Times New Roman" w:cs="Times New Roman"/>
+                <w:sz w:val="18"/>
+                <w:szCs w:val="18"/>
+              </w:rPr>
+              <w:t>and Fig. S4, which</w:t>
+            </w:r>
+            <w:r>
+              <w:rPr>
+                <w:rFonts w:ascii="Times New Roman" w:hAnsi="Times New Roman" w:cs="Times New Roman"/>
+                <w:sz w:val="18"/>
+                <w:szCs w:val="18"/>
+              </w:rPr>
+              <w:t xml:space="preserve"> shows the 4 dominant phyla. We also included the stacked bar plots from all the samples in Site 1 and Site 2.</w:t>
+            </w:r>
+          </w:p>
+          <w:p>
+            <w:pPr>
+              <w:rPr>
+                <w:rFonts w:ascii="Times New Roman" w:hAnsi="Times New Roman" w:cs="Times New Roman"/>
+                <w:sz w:val="18"/>
+                <w:szCs w:val="18"/>
+              </w:rPr>
+            </w:pPr>
+          </w:p>
+          <w:p>
+            <w:pPr>
+              <w:rPr>
+                <w:rFonts w:ascii="Times New Roman" w:hAnsi="Times New Roman" w:cs="Times New Roman"/>
+                <w:sz w:val="18"/>
+                <w:szCs w:val="18"/>
+              </w:rPr>
+            </w:pPr>
+            <w:r>
+              <w:rPr>
+                <w:rFonts w:ascii="Times New Roman" w:hAnsi="Times New Roman" w:cs="Times New Roman"/>
+                <w:sz w:val="18"/>
+                <w:szCs w:val="18"/>
+              </w:rPr>
+              <w:t>We agree that 16S abundances of the chloroplasts do not necessarily indicate the abundances of the algae itself. However, given that these is only one dominant algae in the system, we felt that it could be used as a proxy to track the relative abundance of the algae across time. Together with the Cyanobacteria, this alga</w:t>
+            </w:r>
+            <w:r>
+              <w:rPr>
+                <w:rFonts w:ascii="Times New Roman" w:hAnsi="Times New Roman" w:cs="Times New Roman"/>
+                <w:sz w:val="18"/>
+                <w:szCs w:val="18"/>
+              </w:rPr>
+              <w:t xml:space="preserve"> </w:t>
+            </w:r>
+            <w:r>
+              <w:rPr>
+                <w:rFonts w:ascii="Times New Roman" w:hAnsi="Times New Roman" w:cs="Times New Roman"/>
+                <w:sz w:val="18"/>
+                <w:szCs w:val="18"/>
+              </w:rPr>
+              <w:t>play</w:t>
+            </w:r>
+            <w:r>
+              <w:rPr>
+                <w:rFonts w:ascii="Times New Roman" w:hAnsi="Times New Roman" w:cs="Times New Roman"/>
+                <w:sz w:val="18"/>
+                <w:szCs w:val="18"/>
+              </w:rPr>
+              <w:t>s</w:t>
+            </w:r>
+            <w:r>
+              <w:rPr>
+                <w:rFonts w:ascii="Times New Roman" w:hAnsi="Times New Roman" w:cs="Times New Roman"/>
+                <w:sz w:val="18"/>
+                <w:szCs w:val="18"/>
+              </w:rPr>
+              <w:t xml:space="preserve"> the </w:t>
+            </w:r>
+            <w:r>
+              <w:rPr>
+                <w:rFonts w:ascii="Times New Roman" w:hAnsi="Times New Roman" w:cs="Times New Roman"/>
+                <w:sz w:val="18"/>
+                <w:szCs w:val="18"/>
+              </w:rPr>
+              <w:t>important</w:t>
+            </w:r>
+            <w:r>
+              <w:rPr>
+                <w:rFonts w:ascii="Times New Roman" w:hAnsi="Times New Roman" w:cs="Times New Roman"/>
+                <w:sz w:val="18"/>
+                <w:szCs w:val="18"/>
+              </w:rPr>
+              <w:t xml:space="preserve"> role of carbon fixation for this community, so we felt it necessary to show its abundance changes. Also, since we showed the rain impacted the composition at the domain level, we felt this may be a way to investigate its effects on the abundance of the third domain of life.</w:t>
+            </w:r>
+            <w:r>
+              <w:rPr>
+                <w:rFonts w:ascii="Times New Roman" w:hAnsi="Times New Roman" w:cs="Times New Roman"/>
+                <w:sz w:val="18"/>
+                <w:szCs w:val="18"/>
+              </w:rPr>
+              <w:t xml:space="preserve"> We added mention of the caveats of this analysis to the Results section.</w:t>
+            </w:r>
           </w:p>
         </w:tc>
       </w:tr>
@@ -1206,6 +1611,14 @@
                 <w:szCs w:val="18"/>
               </w:rPr>
             </w:pPr>
+            <w:r>
+              <w:rPr>
+                <w:rFonts w:ascii="Times New Roman" w:hAnsi="Times New Roman" w:cs="Times New Roman"/>
+                <w:sz w:val="18"/>
+                <w:szCs w:val="18"/>
+              </w:rPr>
+              <w:t xml:space="preserve">The supplemental taxonomic information of this manuscript excessively relied on GitHub. We added several supplementary data files which should help the readers better understand the data, if they would like to investigate it in more depth. Data S1 contains the OTU tables of both Site 1 and Site 2, with the OTU representative sequences, taxonomy, and abundances. Data S2 and S3 include the raw OTU information, as well as interactive stacked bar plots of the community across time timelines for both sites. Data S4 contains details about MAG taxonomy, statistics, and abundance.  </w:t>
+            </w:r>
           </w:p>
         </w:tc>
       </w:tr>
@@ -1251,6 +1664,30 @@
                 <w:szCs w:val="18"/>
               </w:rPr>
             </w:pPr>
+            <w:r>
+              <w:rPr>
+                <w:rFonts w:ascii="Times New Roman" w:hAnsi="Times New Roman" w:cs="Times New Roman"/>
+                <w:sz w:val="18"/>
+                <w:szCs w:val="18"/>
+              </w:rPr>
+              <w:t>In the discussion, w</w:t>
+            </w:r>
+            <w:r>
+              <w:rPr>
+                <w:rFonts w:ascii="Times New Roman" w:hAnsi="Times New Roman" w:cs="Times New Roman"/>
+                <w:sz w:val="18"/>
+                <w:szCs w:val="18"/>
+              </w:rPr>
+              <w:t xml:space="preserve">e added context for our pI findings in relation to previous reported </w:t>
+            </w:r>
+            <w:r>
+              <w:rPr>
+                <w:rFonts w:ascii="Times New Roman" w:hAnsi="Times New Roman" w:cs="Times New Roman"/>
+                <w:sz w:val="18"/>
+                <w:szCs w:val="18"/>
+              </w:rPr>
+              <w:t>pI points of these halophiles, as well as previous studies linking pI levels and high-salt adaptations in halt-in strategists.</w:t>
+            </w:r>
           </w:p>
         </w:tc>
       </w:tr>
@@ -1307,23 +1744,15 @@
                 <w:sz w:val="18"/>
                 <w:szCs w:val="18"/>
               </w:rPr>
-              <w:t>implications of the study sugge</w:t>
-            </w:r>
-            <w:r>
-              <w:rPr>
-                <w:rFonts w:ascii="Times New Roman" w:hAnsi="Times New Roman" w:cs="Times New Roman"/>
-                <w:sz w:val="18"/>
-                <w:szCs w:val="18"/>
-              </w:rPr>
-              <w:t>s</w:t>
-            </w:r>
-            <w:r>
-              <w:rPr>
-                <w:rFonts w:ascii="Times New Roman" w:hAnsi="Times New Roman" w:cs="Times New Roman"/>
-                <w:sz w:val="18"/>
-                <w:szCs w:val="18"/>
-              </w:rPr>
-              <w:t>ts</w:t>
+              <w:t xml:space="preserve">implications of the study </w:t>
+            </w:r>
+            <w:r>
+              <w:rPr>
+                <w:rFonts w:ascii="Times New Roman" w:hAnsi="Times New Roman" w:cs="Times New Roman"/>
+                <w:sz w:val="18"/>
+                <w:szCs w:val="18"/>
+              </w:rPr>
+              <w:t>suggest</w:t>
             </w:r>
             <w:r>
               <w:rPr>
@@ -1575,23 +2004,7 @@
                 <w:sz w:val="18"/>
                 <w:szCs w:val="18"/>
               </w:rPr>
-              <w:t>We changed the title to “</w:t>
-            </w:r>
-            <w:r>
-              <w:rPr>
-                <w:rFonts w:ascii="Times New Roman" w:hAnsi="Times New Roman" w:cs="Times New Roman"/>
-                <w:sz w:val="18"/>
-                <w:szCs w:val="18"/>
-              </w:rPr>
-              <w:t>Community taxonomic composition and functional potential over time</w:t>
-            </w:r>
-            <w:r>
-              <w:rPr>
-                <w:rFonts w:ascii="Times New Roman" w:hAnsi="Times New Roman" w:cs="Times New Roman"/>
-                <w:sz w:val="18"/>
-                <w:szCs w:val="18"/>
-              </w:rPr>
-              <w:t xml:space="preserve">” to be more specific. </w:t>
+              <w:t xml:space="preserve">We changed the title to “Community taxonomic composition and functional potential over time” to be more specific. </w:t>
             </w:r>
             <w:r>
               <w:rPr>
@@ -1649,7 +2062,23 @@
                 <w:sz w:val="18"/>
                 <w:szCs w:val="18"/>
               </w:rPr>
-              <w:t>This is also fair - we changed the title to the suggested name to be more accurate.</w:t>
+              <w:t xml:space="preserve">This is also </w:t>
+            </w:r>
+            <w:r>
+              <w:rPr>
+                <w:rFonts w:ascii="Times New Roman" w:hAnsi="Times New Roman" w:cs="Times New Roman"/>
+                <w:sz w:val="18"/>
+                <w:szCs w:val="18"/>
+              </w:rPr>
+              <w:t>a good point</w:t>
+            </w:r>
+            <w:r>
+              <w:rPr>
+                <w:rFonts w:ascii="Times New Roman" w:hAnsi="Times New Roman" w:cs="Times New Roman"/>
+                <w:sz w:val="18"/>
+                <w:szCs w:val="18"/>
+              </w:rPr>
+              <w:t xml:space="preserve"> - we changed the title to the suggested name to be more accurate.</w:t>
             </w:r>
           </w:p>
         </w:tc>
@@ -1965,7 +2394,7 @@
                 <w:sz w:val="18"/>
                 <w:szCs w:val="18"/>
               </w:rPr>
-              <w:t>We greatly thank the reviewer for pointing this</w:t>
+              <w:t>We thank the reviewer for pointing this</w:t>
             </w:r>
             <w:r>
               <w:rPr>
@@ -1981,15 +2410,7 @@
                 <w:sz w:val="18"/>
                 <w:szCs w:val="18"/>
               </w:rPr>
-              <w:t>mistake</w:t>
-            </w:r>
-            <w:r>
-              <w:rPr>
-                <w:rFonts w:ascii="Times New Roman" w:hAnsi="Times New Roman" w:cs="Times New Roman"/>
-                <w:sz w:val="18"/>
-                <w:szCs w:val="18"/>
-              </w:rPr>
-              <w:t xml:space="preserve"> out. We added explanations necessary for the interpretation of the figure to the caption.</w:t>
+              <w:t>out. We added explanations necessary for the interpretation of the figure to the caption.</w:t>
             </w:r>
           </w:p>
         </w:tc>
@@ -2213,8 +2634,18 @@
                 <w:sz w:val="18"/>
                 <w:szCs w:val="18"/>
               </w:rPr>
-              <w:t>???</w:t>
-            </w:r>
+              <w:t xml:space="preserve">Our previous phrasing implied that no changes are made from the restructuring. We rephrased this section such that it is more clear that functional redundancy helps with functional potential stability, but does not necessarily </w:t>
+            </w:r>
+            <w:r>
+              <w:rPr>
+                <w:rFonts w:ascii="Times New Roman" w:hAnsi="Times New Roman" w:cs="Times New Roman"/>
+                <w:sz w:val="18"/>
+                <w:szCs w:val="18"/>
+              </w:rPr>
+              <w:t>result in complete recovery.</w:t>
+            </w:r>
+            <w:bookmarkStart w:id="0" w:name="_GoBack"/>
+            <w:bookmarkEnd w:id="0"/>
           </w:p>
         </w:tc>
       </w:tr>
@@ -2263,7 +2694,23 @@
                 <w:sz w:val="18"/>
                 <w:szCs w:val="18"/>
               </w:rPr>
-              <w:t>This section was largely re-written to emphasize that there were two longitudinal analysis in this work – the main time course from S1 (2014-2017), and the post-rain time course from S2 (2016-2017) shown in figure S3. Each time course consisted of samples harvested in one 50</w:t>
+              <w:t xml:space="preserve">This section was largely re-written to emphasize that there were two longitudinal </w:t>
+            </w:r>
+            <w:r>
+              <w:rPr>
+                <w:rFonts w:ascii="Times New Roman" w:hAnsi="Times New Roman" w:cs="Times New Roman"/>
+                <w:sz w:val="18"/>
+                <w:szCs w:val="18"/>
+              </w:rPr>
+              <w:t>analyses</w:t>
+            </w:r>
+            <w:r>
+              <w:rPr>
+                <w:rFonts w:ascii="Times New Roman" w:hAnsi="Times New Roman" w:cs="Times New Roman"/>
+                <w:sz w:val="18"/>
+                <w:szCs w:val="18"/>
+              </w:rPr>
+              <w:t xml:space="preserve"> in this work – the main time course from S1 (2014-2017), and the post-rain time course from S2 (2016-2017) shown in figure S3. Each time course consisted of samples harvested in one 50</w:t>
             </w:r>
             <w:r>
               <w:rPr>
@@ -2330,39 +2777,7 @@
                 <w:sz w:val="18"/>
                 <w:szCs w:val="18"/>
               </w:rPr>
-              <w:t>Changed section name to “</w:t>
-            </w:r>
-            <w:r>
-              <w:rPr>
-                <w:rFonts w:ascii="Times New Roman" w:hAnsi="Times New Roman" w:cs="Times New Roman"/>
-                <w:sz w:val="18"/>
-                <w:szCs w:val="18"/>
-              </w:rPr>
-              <w:t>Differences in salt adaptations likely drove changes</w:t>
-            </w:r>
-            <w:r>
-              <w:rPr>
-                <w:rFonts w:ascii="Times New Roman" w:hAnsi="Times New Roman" w:cs="Times New Roman"/>
-                <w:sz w:val="18"/>
-                <w:szCs w:val="18"/>
-              </w:rPr>
-              <w:t xml:space="preserve"> </w:t>
-            </w:r>
-            <w:r>
-              <w:rPr>
-                <w:rFonts w:ascii="Times New Roman" w:hAnsi="Times New Roman" w:cs="Times New Roman"/>
-                <w:sz w:val="18"/>
-                <w:szCs w:val="18"/>
-              </w:rPr>
-              <w:t>in salt-in strategists</w:t>
-            </w:r>
-            <w:r>
-              <w:rPr>
-                <w:rFonts w:ascii="Times New Roman" w:hAnsi="Times New Roman" w:cs="Times New Roman"/>
-                <w:sz w:val="18"/>
-                <w:szCs w:val="18"/>
-              </w:rPr>
-              <w:t>”</w:t>
+              <w:t>Changed section name to “Differences in salt adaptations likely drove changes in salt-in strategists”</w:t>
             </w:r>
           </w:p>
         </w:tc>
@@ -2406,6 +2821,87 @@
                 <w:szCs w:val="18"/>
               </w:rPr>
             </w:pPr>
+            <w:r>
+              <w:rPr>
+                <w:rFonts w:ascii="Times New Roman" w:hAnsi="Times New Roman" w:cs="Times New Roman"/>
+                <w:sz w:val="18"/>
+                <w:szCs w:val="18"/>
+              </w:rPr>
+              <w:t>This is an extremely interesting question and one that we failed to address. If significant fractions of the sequenced DNA were relic DNA, then we would not expect to see the disappearance of many MAGs/contigs</w:t>
+            </w:r>
+            <w:r>
+              <w:rPr>
+                <w:rFonts w:ascii="Times New Roman" w:hAnsi="Times New Roman" w:cs="Times New Roman"/>
+                <w:sz w:val="18"/>
+                <w:szCs w:val="18"/>
+              </w:rPr>
+              <w:t xml:space="preserve"> after the rain</w:t>
+            </w:r>
+            <w:r>
+              <w:rPr>
+                <w:rFonts w:ascii="Times New Roman" w:hAnsi="Times New Roman" w:cs="Times New Roman"/>
+                <w:sz w:val="18"/>
+                <w:szCs w:val="18"/>
+              </w:rPr>
+              <w:t xml:space="preserve"> (Figs 3B, S4). The rain was not significant enough to “wash away” the DNA (24mm cumulative precipitation), but it likely transiently filled the rock’s pores with water, impacting the internal conditions. Because of these reasons we believe that we saw the taxonomic turnover </w:t>
+            </w:r>
+            <w:r>
+              <w:rPr>
+                <w:rFonts w:ascii="Times New Roman" w:hAnsi="Times New Roman" w:cs="Times New Roman"/>
+                <w:i/>
+                <w:sz w:val="18"/>
+                <w:szCs w:val="18"/>
+              </w:rPr>
+              <w:t>despite</w:t>
+            </w:r>
+            <w:r>
+              <w:rPr>
+                <w:rFonts w:ascii="Times New Roman" w:hAnsi="Times New Roman" w:cs="Times New Roman"/>
+                <w:sz w:val="18"/>
+                <w:szCs w:val="18"/>
+              </w:rPr>
+              <w:t xml:space="preserve"> any potentially present relic DNA, not because of it. As for introducing relic DNA from the rain, we do not observe this to occur at detectable levels because the DNA found in all the samples belong</w:t>
+            </w:r>
+            <w:r>
+              <w:rPr>
+                <w:rFonts w:ascii="Times New Roman" w:hAnsi="Times New Roman" w:cs="Times New Roman"/>
+                <w:sz w:val="18"/>
+                <w:szCs w:val="18"/>
+              </w:rPr>
+              <w:t>ed</w:t>
+            </w:r>
+            <w:r>
+              <w:rPr>
+                <w:rFonts w:ascii="Times New Roman" w:hAnsi="Times New Roman" w:cs="Times New Roman"/>
+                <w:sz w:val="18"/>
+                <w:szCs w:val="18"/>
+              </w:rPr>
+              <w:t xml:space="preserve"> almost exclusively to </w:t>
+            </w:r>
+            <w:r>
+              <w:rPr>
+                <w:rFonts w:ascii="Times New Roman" w:hAnsi="Times New Roman" w:cs="Times New Roman"/>
+                <w:sz w:val="18"/>
+                <w:szCs w:val="18"/>
+              </w:rPr>
+              <w:t xml:space="preserve">known </w:t>
+            </w:r>
+            <w:r>
+              <w:rPr>
+                <w:rFonts w:ascii="Times New Roman" w:hAnsi="Times New Roman" w:cs="Times New Roman"/>
+                <w:sz w:val="18"/>
+                <w:szCs w:val="18"/>
+              </w:rPr>
+              <w:t xml:space="preserve">halophiles, while the taxonomic composition of air/rainwater would likely contain a greater variety. </w:t>
+            </w:r>
+            <w:r>
+              <w:rPr>
+                <w:rFonts w:ascii="Times New Roman" w:hAnsi="Times New Roman" w:cs="Times New Roman"/>
+                <w:sz w:val="18"/>
+                <w:szCs w:val="18"/>
+              </w:rPr>
+              <w:t>We added this important discussion to the manuscript.</w:t>
+            </w:r>
           </w:p>
         </w:tc>
       </w:tr>
@@ -2448,6 +2944,38 @@
                 <w:szCs w:val="18"/>
               </w:rPr>
             </w:pPr>
+            <w:r>
+              <w:rPr>
+                <w:rFonts w:ascii="Times New Roman" w:hAnsi="Times New Roman" w:cs="Times New Roman"/>
+                <w:sz w:val="18"/>
+                <w:szCs w:val="18"/>
+              </w:rPr>
+              <w:t>This is a good idea to test. After extensive testing at different coverage cut-offs, we conclude that the overall functional diversity was not affected. We added this information to the end of this section, and added the analysis approach to the Methods section.</w:t>
+            </w:r>
+            <w:r>
+              <w:rPr>
+                <w:rFonts w:ascii="Times New Roman" w:hAnsi="Times New Roman" w:cs="Times New Roman"/>
+                <w:sz w:val="18"/>
+                <w:szCs w:val="18"/>
+              </w:rPr>
+              <w:t xml:space="preserve"> As for the study measuring functional potential as opposed to functioning, we completely agree that this is a major caveat of this analysis. We changed the name of this section to be more precise, and made it more clear that these results are based purely on gene abundance</w:t>
+            </w:r>
+            <w:r>
+              <w:rPr>
+                <w:rFonts w:ascii="Times New Roman" w:hAnsi="Times New Roman" w:cs="Times New Roman"/>
+                <w:sz w:val="18"/>
+                <w:szCs w:val="18"/>
+              </w:rPr>
+              <w:t xml:space="preserve"> (both functional potential results sections)</w:t>
+            </w:r>
+            <w:r>
+              <w:rPr>
+                <w:rFonts w:ascii="Times New Roman" w:hAnsi="Times New Roman" w:cs="Times New Roman"/>
+                <w:sz w:val="18"/>
+                <w:szCs w:val="18"/>
+              </w:rPr>
+              <w:t xml:space="preserve">. </w:t>
+            </w:r>
           </w:p>
         </w:tc>
       </w:tr>
@@ -2510,6 +3038,62 @@
                 <w:szCs w:val="18"/>
               </w:rPr>
             </w:pPr>
+            <w:r>
+              <w:rPr>
+                <w:rFonts w:ascii="Times New Roman" w:hAnsi="Times New Roman" w:cs="Times New Roman"/>
+                <w:sz w:val="18"/>
+                <w:szCs w:val="18"/>
+              </w:rPr>
+              <w:t>This is certainly a possibility, and we thank the reviewer for inciting this discussion. The linked paper was also useful in supporting our point. Introduction of foreign microbiota from the atmosphere is unlikely to occur at significant</w:t>
+            </w:r>
+            <w:r>
+              <w:rPr>
+                <w:rFonts w:ascii="Times New Roman" w:hAnsi="Times New Roman" w:cs="Times New Roman"/>
+                <w:sz w:val="18"/>
+                <w:szCs w:val="18"/>
+              </w:rPr>
+              <w:t xml:space="preserve"> levels </w:t>
+            </w:r>
+            <w:r>
+              <w:rPr>
+                <w:rFonts w:ascii="Times New Roman" w:hAnsi="Times New Roman" w:cs="Times New Roman"/>
+                <w:sz w:val="18"/>
+                <w:szCs w:val="18"/>
+              </w:rPr>
+              <w:t xml:space="preserve">relative to the native biomass of the halites, since </w:t>
+            </w:r>
+            <w:r>
+              <w:rPr>
+                <w:rFonts w:ascii="Times New Roman" w:hAnsi="Times New Roman" w:cs="Times New Roman"/>
+                <w:sz w:val="18"/>
+                <w:szCs w:val="18"/>
+              </w:rPr>
+              <w:t>the DNA found in all the samples belonged almost exclusively to known halophiles, while the taxonomic composition of air/rainwater would likely contain a greater variety. We added this important discussion to the manuscript.</w:t>
+            </w:r>
+            <w:r>
+              <w:rPr>
+                <w:rFonts w:ascii="Times New Roman" w:hAnsi="Times New Roman" w:cs="Times New Roman"/>
+                <w:sz w:val="18"/>
+                <w:szCs w:val="18"/>
+              </w:rPr>
+              <w:t xml:space="preserve"> We added the discussion on the potential impact of relic/foregn DNA on this study. Also, further analysis of local weather changes over the course of the study (which was prompted by reviewer #1) led us to find a second overlooked rain event shortly before the 2016 sampling, so the cumulative precipitation was 24.2mm (</w:t>
+            </w:r>
+            <w:r>
+              <w:rPr>
+                <w:rFonts w:ascii="Times New Roman" w:hAnsi="Times New Roman" w:cs="Times New Roman"/>
+                <w:sz w:val="18"/>
+                <w:szCs w:val="18"/>
+              </w:rPr>
+              <w:t>see Metho</w:t>
+            </w:r>
+            <w:r>
+              <w:rPr>
+                <w:rFonts w:ascii="Times New Roman" w:hAnsi="Times New Roman" w:cs="Times New Roman"/>
+                <w:sz w:val="18"/>
+                <w:szCs w:val="18"/>
+              </w:rPr>
+              <w:t>ds; Fig S1).</w:t>
+            </w:r>
           </w:p>
         </w:tc>
       </w:tr>
@@ -2558,7 +3142,55 @@
                 <w:sz w:val="18"/>
                 <w:szCs w:val="18"/>
               </w:rPr>
-              <w:t>We took up this suggestion and made Fig. S1 into Fig. 1, which also shifted the names of all the other figures.</w:t>
+              <w:t>We took up this suggesti</w:t>
+            </w:r>
+            <w:r>
+              <w:rPr>
+                <w:rFonts w:ascii="Times New Roman" w:hAnsi="Times New Roman" w:cs="Times New Roman"/>
+                <w:sz w:val="18"/>
+                <w:szCs w:val="18"/>
+              </w:rPr>
+              <w:t xml:space="preserve">on and made </w:t>
+            </w:r>
+            <w:r>
+              <w:rPr>
+                <w:rFonts w:ascii="Times New Roman" w:hAnsi="Times New Roman" w:cs="Times New Roman"/>
+                <w:sz w:val="18"/>
+                <w:szCs w:val="18"/>
+              </w:rPr>
+              <w:t>this</w:t>
+            </w:r>
+            <w:r>
+              <w:rPr>
+                <w:rFonts w:ascii="Times New Roman" w:hAnsi="Times New Roman" w:cs="Times New Roman"/>
+                <w:sz w:val="18"/>
+                <w:szCs w:val="18"/>
+              </w:rPr>
+              <w:t xml:space="preserve"> Fig. 1</w:t>
+            </w:r>
+            <w:r>
+              <w:rPr>
+                <w:rFonts w:ascii="Times New Roman" w:hAnsi="Times New Roman" w:cs="Times New Roman"/>
+                <w:sz w:val="18"/>
+                <w:szCs w:val="18"/>
+              </w:rPr>
+              <w:t xml:space="preserve"> in the main text</w:t>
+            </w:r>
+            <w:r>
+              <w:rPr>
+                <w:rFonts w:ascii="Times New Roman" w:hAnsi="Times New Roman" w:cs="Times New Roman"/>
+                <w:sz w:val="18"/>
+                <w:szCs w:val="18"/>
+              </w:rPr>
+              <w:t>.</w:t>
+            </w:r>
+            <w:r>
+              <w:rPr>
+                <w:rFonts w:ascii="Times New Roman" w:hAnsi="Times New Roman" w:cs="Times New Roman"/>
+                <w:sz w:val="18"/>
+                <w:szCs w:val="18"/>
+              </w:rPr>
+              <w:t xml:space="preserve"> Fig S1 now shows the climate data for the time series, as requested by Referee #1.</w:t>
             </w:r>
           </w:p>
         </w:tc>

</xml_diff>